<commit_message>
Modification du document Concours DevOps.docx
</commit_message>
<xml_diff>
--- a/Concours DevOps.docx
+++ b/Concours DevOps.docx
@@ -3436,11 +3436,13 @@
         <w:textAlignment w:val="baseline"/>
         <w:rPr>
           <w:rFonts w:cstheme="minorHAnsi"/>
-        </w:rPr>
-      </w:pPr>
-      <w:r>
-        <w:rPr>
-          <w:rFonts w:cstheme="minorHAnsi"/>
+          <w:color w:val="00B050"/>
+        </w:rPr>
+      </w:pPr>
+      <w:r>
+        <w:rPr>
+          <w:rFonts w:cstheme="minorHAnsi"/>
+          <w:color w:val="00B050"/>
         </w:rPr>
         <w:t xml:space="preserve">$ git </w:t>
       </w:r>
@@ -3448,6 +3450,7 @@
       <w:r>
         <w:rPr>
           <w:rFonts w:cstheme="minorHAnsi"/>
+          <w:color w:val="00B050"/>
         </w:rPr>
         <w:t>blame</w:t>
       </w:r>
@@ -3486,17 +3489,17 @@
         <w:textAlignment w:val="baseline"/>
         <w:rPr>
           <w:rFonts w:cstheme="minorHAnsi"/>
-          <w:color w:val="00B050"/>
-        </w:rPr>
-      </w:pPr>
-      <w:r>
-        <w:rPr>
-          <w:rFonts w:cstheme="minorHAnsi"/>
-          <w:color w:val="00B050"/>
+        </w:rPr>
+      </w:pPr>
+      <w:bookmarkStart w:id="0" w:name="_GoBack"/>
+      <w:r>
+        <w:rPr>
+          <w:rFonts w:cstheme="minorHAnsi"/>
         </w:rPr>
         <w:t>$ git log</w:t>
       </w:r>
     </w:p>
+    <w:bookmarkEnd w:id="0"/>
     <w:p>
       <w:pPr>
         <w:pStyle w:val="Paragraphedeliste"/>
@@ -10103,8 +10106,6 @@
               </w:rPr>
               <w:t>lesquelles peuvent s’exécuter</w:t>
             </w:r>
-            <w:bookmarkStart w:id="0" w:name="_GoBack"/>
-            <w:bookmarkEnd w:id="0"/>
             <w:r>
               <w:rPr>
                 <w:rFonts w:cstheme="minorHAnsi"/>
@@ -13224,7 +13225,7 @@
     <w:lsdException w:name="Table Web 2" w:semiHidden="1" w:unhideWhenUsed="1"/>
     <w:lsdException w:name="Table Web 3" w:semiHidden="1" w:unhideWhenUsed="1"/>
     <w:lsdException w:name="Balloon Text" w:semiHidden="1" w:unhideWhenUsed="1"/>
-    <w:lsdException w:name="Table Grid" w:semiHidden="1" w:uiPriority="59" w:unhideWhenUsed="1"/>
+    <w:lsdException w:name="Table Grid" w:uiPriority="59"/>
     <w:lsdException w:name="Table Theme" w:semiHidden="1" w:unhideWhenUsed="1"/>
     <w:lsdException w:name="Placeholder Text" w:semiHidden="1"/>
     <w:lsdException w:name="No Spacing" w:uiPriority="1" w:qFormat="1"/>

</xml_diff>